<commit_message>
App screen map update.
</commit_message>
<xml_diff>
--- a/Specification/Specification.docx
+++ b/Specification/Specification.docx
@@ -1797,8 +1797,6 @@
       <w:r>
         <w:t>.</w:t>
       </w:r>
-      <w:bookmarkStart w:id="2" w:name="_GoBack"/>
-      <w:bookmarkEnd w:id="2"/>
     </w:p>
     <w:p>
       <w:pPr>
@@ -1808,11 +1806,11 @@
           <w:numId w:val="18"/>
         </w:numPr>
       </w:pPr>
-      <w:bookmarkStart w:id="3" w:name="_Toc83855839"/>
+      <w:bookmarkStart w:id="2" w:name="_Toc83855839"/>
       <w:r>
         <w:t>Этапы работ по созданию системы</w:t>
       </w:r>
-      <w:bookmarkEnd w:id="3"/>
+      <w:bookmarkEnd w:id="2"/>
     </w:p>
     <w:p>
       <w:r>
@@ -1925,11 +1923,11 @@
           <w:numId w:val="18"/>
         </w:numPr>
       </w:pPr>
-      <w:bookmarkStart w:id="4" w:name="_Toc83855840"/>
+      <w:bookmarkStart w:id="3" w:name="_Toc83855840"/>
       <w:r>
         <w:t>Хранение информации в Приложении</w:t>
       </w:r>
-      <w:bookmarkEnd w:id="4"/>
+      <w:bookmarkEnd w:id="3"/>
     </w:p>
     <w:p>
       <w:r>
@@ -2000,11 +1998,11 @@
           <w:numId w:val="18"/>
         </w:numPr>
       </w:pPr>
-      <w:bookmarkStart w:id="5" w:name="_Toc83855841"/>
+      <w:bookmarkStart w:id="4" w:name="_Toc83855841"/>
       <w:r>
         <w:t>Требования к проекту и программному обеспечению</w:t>
       </w:r>
-      <w:bookmarkEnd w:id="5"/>
+      <w:bookmarkEnd w:id="4"/>
     </w:p>
     <w:p>
       <w:r>
@@ -4469,11 +4467,11 @@
           <w:numId w:val="18"/>
         </w:numPr>
       </w:pPr>
-      <w:bookmarkStart w:id="6" w:name="_Toc83855842"/>
+      <w:bookmarkStart w:id="5" w:name="_Toc83855842"/>
       <w:r>
         <w:t>Требования к программной документации</w:t>
       </w:r>
-      <w:bookmarkEnd w:id="6"/>
+      <w:bookmarkEnd w:id="5"/>
     </w:p>
     <w:p>
       <w:r>
@@ -4533,7 +4531,7 @@
           <w:numId w:val="18"/>
         </w:numPr>
       </w:pPr>
-      <w:bookmarkStart w:id="7" w:name="_Toc83855843"/>
+      <w:bookmarkStart w:id="6" w:name="_Toc83855843"/>
       <w:r>
         <w:lastRenderedPageBreak/>
         <w:t>О</w:t>
@@ -4541,7 +4539,7 @@
       <w:r>
         <w:t>писание интерфейса пользователя</w:t>
       </w:r>
-      <w:bookmarkEnd w:id="7"/>
+      <w:bookmarkEnd w:id="6"/>
       <w:r>
         <w:t xml:space="preserve"> и алгоритмов взаимодействия</w:t>
       </w:r>
@@ -4615,14 +4613,36 @@
       <w:r>
         <w:t xml:space="preserve">Рисунок </w:t>
       </w:r>
-      <w:fldSimple w:instr=" SEQ Рисунок \* ARABIC ">
-        <w:r>
-          <w:rPr>
-            <w:noProof/>
-          </w:rPr>
-          <w:t>1</w:t>
-        </w:r>
-      </w:fldSimple>
+      <w:r>
+        <w:rPr>
+          <w:noProof/>
+        </w:rPr>
+        <w:fldChar w:fldCharType="begin"/>
+      </w:r>
+      <w:r>
+        <w:rPr>
+          <w:noProof/>
+        </w:rPr>
+        <w:instrText xml:space="preserve"> SEQ Рисунок \* ARABIC </w:instrText>
+      </w:r>
+      <w:r>
+        <w:rPr>
+          <w:noProof/>
+        </w:rPr>
+        <w:fldChar w:fldCharType="separate"/>
+      </w:r>
+      <w:r>
+        <w:rPr>
+          <w:noProof/>
+        </w:rPr>
+        <w:t>1</w:t>
+      </w:r>
+      <w:r>
+        <w:rPr>
+          <w:noProof/>
+        </w:rPr>
+        <w:fldChar w:fldCharType="end"/>
+      </w:r>
       <w:r>
         <w:t>. Диаграмма прецедентов приложения.</w:t>
       </w:r>
@@ -4683,10 +4703,10 @@
         </w:rPr>
         <w:lastRenderedPageBreak/>
         <w:drawing>
-          <wp:inline distT="0" distB="0" distL="0" distR="0" wp14:anchorId="5AFBDB9E" wp14:editId="2B614E3C">
-            <wp:extent cx="5941695" cy="3698240"/>
-            <wp:effectExtent l="0" t="0" r="1905" b="0"/>
-            <wp:docPr id="5" name="Рисунок 5"/>
+          <wp:inline distT="0" distB="0" distL="0" distR="0" wp14:anchorId="7985D249" wp14:editId="3395F208">
+            <wp:extent cx="5940425" cy="3651250"/>
+            <wp:effectExtent l="0" t="0" r="3175" b="6350"/>
+            <wp:docPr id="1" name="Рисунок 1"/>
             <wp:cNvGraphicFramePr>
               <a:graphicFrameLocks xmlns:a="http://schemas.openxmlformats.org/drawingml/2006/main" noChangeAspect="1"/>
             </wp:cNvGraphicFramePr>
@@ -4694,7 +4714,7 @@
               <a:graphicData uri="http://schemas.openxmlformats.org/drawingml/2006/picture">
                 <pic:pic xmlns:pic="http://schemas.openxmlformats.org/drawingml/2006/picture">
                   <pic:nvPicPr>
-                    <pic:cNvPr id="0" name="Picture 2"/>
+                    <pic:cNvPr id="0" name="Picture 1"/>
                     <pic:cNvPicPr>
                       <a:picLocks noChangeAspect="1" noChangeArrowheads="1"/>
                     </pic:cNvPicPr>
@@ -4715,7 +4735,7 @@
                   <pic:spPr bwMode="auto">
                     <a:xfrm>
                       <a:off x="0" y="0"/>
-                      <a:ext cx="5941695" cy="3698240"/>
+                      <a:ext cx="5940425" cy="3651250"/>
                     </a:xfrm>
                     <a:prstGeom prst="rect">
                       <a:avLst/>
@@ -4731,6 +4751,8 @@
           </wp:inline>
         </w:drawing>
       </w:r>
+      <w:bookmarkStart w:id="7" w:name="_GoBack"/>
+      <w:bookmarkEnd w:id="7"/>
     </w:p>
     <w:p>
       <w:pPr>
@@ -4740,14 +4762,36 @@
       <w:r>
         <w:t xml:space="preserve">Рисунок </w:t>
       </w:r>
-      <w:fldSimple w:instr=" SEQ Рисунок \* ARABIC ">
-        <w:r>
-          <w:rPr>
-            <w:noProof/>
-          </w:rPr>
-          <w:t>2</w:t>
-        </w:r>
-      </w:fldSimple>
+      <w:r>
+        <w:rPr>
+          <w:noProof/>
+        </w:rPr>
+        <w:fldChar w:fldCharType="begin"/>
+      </w:r>
+      <w:r>
+        <w:rPr>
+          <w:noProof/>
+        </w:rPr>
+        <w:instrText xml:space="preserve"> SEQ Рисунок \* ARABIC </w:instrText>
+      </w:r>
+      <w:r>
+        <w:rPr>
+          <w:noProof/>
+        </w:rPr>
+        <w:fldChar w:fldCharType="separate"/>
+      </w:r>
+      <w:r>
+        <w:rPr>
+          <w:noProof/>
+        </w:rPr>
+        <w:t>2</w:t>
+      </w:r>
+      <w:r>
+        <w:rPr>
+          <w:noProof/>
+        </w:rPr>
+        <w:fldChar w:fldCharType="end"/>
+      </w:r>
       <w:bookmarkEnd w:id="8"/>
       <w:r>
         <w:t>.</w:t>
@@ -4854,14 +4898,36 @@
       <w:r>
         <w:t xml:space="preserve">Рисунок </w:t>
       </w:r>
-      <w:fldSimple w:instr=" SEQ Рисунок \* ARABIC ">
-        <w:r>
-          <w:rPr>
-            <w:noProof/>
-          </w:rPr>
-          <w:t>3</w:t>
-        </w:r>
-      </w:fldSimple>
+      <w:r>
+        <w:rPr>
+          <w:noProof/>
+        </w:rPr>
+        <w:fldChar w:fldCharType="begin"/>
+      </w:r>
+      <w:r>
+        <w:rPr>
+          <w:noProof/>
+        </w:rPr>
+        <w:instrText xml:space="preserve"> SEQ Рисунок \* ARABIC </w:instrText>
+      </w:r>
+      <w:r>
+        <w:rPr>
+          <w:noProof/>
+        </w:rPr>
+        <w:fldChar w:fldCharType="separate"/>
+      </w:r>
+      <w:r>
+        <w:rPr>
+          <w:noProof/>
+        </w:rPr>
+        <w:t>3</w:t>
+      </w:r>
+      <w:r>
+        <w:rPr>
+          <w:noProof/>
+        </w:rPr>
+        <w:fldChar w:fldCharType="end"/>
+      </w:r>
       <w:r>
         <w:t xml:space="preserve">. </w:t>
       </w:r>
@@ -4891,10 +4957,7 @@
     </w:p>
     <w:p>
       <w:r>
-        <w:t xml:space="preserve">На данном экране пользователь может внести информацию о добавляемой </w:t>
-      </w:r>
-      <w:r>
-        <w:t>портфеле.</w:t>
+        <w:t>На данном экране пользователь может внести информацию о добавляемой портфеле.</w:t>
       </w:r>
     </w:p>
     <w:p>
@@ -4969,14 +5032,36 @@
       <w:r>
         <w:t xml:space="preserve">Рисунок </w:t>
       </w:r>
-      <w:fldSimple w:instr=" SEQ Рисунок \* ARABIC ">
-        <w:r>
-          <w:rPr>
-            <w:noProof/>
-          </w:rPr>
-          <w:t>4</w:t>
-        </w:r>
-      </w:fldSimple>
+      <w:r>
+        <w:rPr>
+          <w:noProof/>
+        </w:rPr>
+        <w:fldChar w:fldCharType="begin"/>
+      </w:r>
+      <w:r>
+        <w:rPr>
+          <w:noProof/>
+        </w:rPr>
+        <w:instrText xml:space="preserve"> SEQ Рисунок \* ARABIC </w:instrText>
+      </w:r>
+      <w:r>
+        <w:rPr>
+          <w:noProof/>
+        </w:rPr>
+        <w:fldChar w:fldCharType="separate"/>
+      </w:r>
+      <w:r>
+        <w:rPr>
+          <w:noProof/>
+        </w:rPr>
+        <w:t>4</w:t>
+      </w:r>
+      <w:r>
+        <w:rPr>
+          <w:noProof/>
+        </w:rPr>
+        <w:fldChar w:fldCharType="end"/>
+      </w:r>
       <w:r>
         <w:t>. Макет экрана добавления информации о портфеле.</w:t>
       </w:r>
@@ -5136,14 +5221,42 @@
       <w:r>
         <w:t xml:space="preserve">Рисунок </w:t>
       </w:r>
-      <w:fldSimple w:instr=" SEQ Рисунок \* ARABIC ">
-        <w:r>
-          <w:rPr>
-            <w:noProof/>
-          </w:rPr>
-          <w:t>5</w:t>
-        </w:r>
-      </w:fldSimple>
+      <w:r>
+        <w:rPr>
+          <w:noProof/>
+        </w:rPr>
+        <w:fldChar w:fldCharType="begin"/>
+      </w:r>
+      <w:r>
+        <w:rPr>
+          <w:noProof/>
+        </w:rPr>
+        <w:instrText xml:space="preserve"> SEQ Рисунок \* ARABIC</w:instrText>
+      </w:r>
+      <w:r>
+        <w:rPr>
+          <w:noProof/>
+        </w:rPr>
+        <w:instrText xml:space="preserve"> </w:instrText>
+      </w:r>
+      <w:r>
+        <w:rPr>
+          <w:noProof/>
+        </w:rPr>
+        <w:fldChar w:fldCharType="separate"/>
+      </w:r>
+      <w:r>
+        <w:rPr>
+          <w:noProof/>
+        </w:rPr>
+        <w:t>5</w:t>
+      </w:r>
+      <w:r>
+        <w:rPr>
+          <w:noProof/>
+        </w:rPr>
+        <w:fldChar w:fldCharType="end"/>
+      </w:r>
       <w:bookmarkEnd w:id="10"/>
       <w:r>
         <w:t>. Макет экрана информации о портфеле (вкладка «Активы»).</w:t>
@@ -5193,10 +5306,7 @@
         <w:t>)</w:t>
       </w:r>
       <w:r>
-        <w:t xml:space="preserve"> пользователь может</w:t>
-      </w:r>
-      <w:r>
-        <w:t xml:space="preserve"> просмотреть круговую диаграмму и горизонтальную столбчатую диаграммы (с возможностью сортировки по возрастанию и убыванию) распределения активов в портфеле</w:t>
+        <w:t xml:space="preserve"> пользователь может просмотреть круговую диаграмму и горизонтальную столбчатую диаграммы (с возможностью сортировки по возрастанию и убыванию) распределения активов в портфеле</w:t>
       </w:r>
       <w:r>
         <w:t xml:space="preserve"> </w:t>
@@ -5272,51 +5382,44 @@
       <w:r>
         <w:t xml:space="preserve">Рисунок </w:t>
       </w:r>
-      <w:fldSimple w:instr=" SEQ Рисунок \* ARABIC ">
-        <w:r>
-          <w:rPr>
-            <w:noProof/>
-          </w:rPr>
-          <w:t>6</w:t>
-        </w:r>
-      </w:fldSimple>
+      <w:r>
+        <w:rPr>
+          <w:noProof/>
+        </w:rPr>
+        <w:fldChar w:fldCharType="begin"/>
+      </w:r>
+      <w:r>
+        <w:rPr>
+          <w:noProof/>
+        </w:rPr>
+        <w:instrText xml:space="preserve"> SEQ Рисунок \* ARABIC </w:instrText>
+      </w:r>
+      <w:r>
+        <w:rPr>
+          <w:noProof/>
+        </w:rPr>
+        <w:fldChar w:fldCharType="separate"/>
+      </w:r>
+      <w:r>
+        <w:rPr>
+          <w:noProof/>
+        </w:rPr>
+        <w:t>6</w:t>
+      </w:r>
+      <w:r>
+        <w:rPr>
+          <w:noProof/>
+        </w:rPr>
+        <w:fldChar w:fldCharType="end"/>
+      </w:r>
       <w:bookmarkEnd w:id="11"/>
       <w:r>
-        <w:t xml:space="preserve">. </w:t>
-      </w:r>
-      <w:r>
-        <w:t>Макет экрана информации о портфеле (вкладка «</w:t>
-      </w:r>
-      <w:r>
-        <w:t>Сводка</w:t>
-      </w:r>
-      <w:r>
-        <w:t>»).</w:t>
-      </w:r>
-    </w:p>
-    <w:p>
-      <w:pPr>
-        <w:rPr>
-          <w:lang w:val="en-US"/>
-        </w:rPr>
-      </w:pPr>
-      <w:r>
-        <w:t xml:space="preserve">На </w:t>
-      </w:r>
-      <w:r>
-        <w:t xml:space="preserve">третьей </w:t>
-      </w:r>
-      <w:r>
-        <w:t>вкладке «</w:t>
-      </w:r>
-      <w:r>
-        <w:t>настройки</w:t>
-      </w:r>
-      <w:r>
-        <w:t>»</w:t>
-      </w:r>
-      <w:r>
-        <w:t xml:space="preserve"> пользователь может просмотреть информацию о портфеле и перейти к экрану редактирования портфеля, полностью идентичному экрану добавления при помощи кнопки редактирования в главном меню экрана.</w:t>
+        <w:t>. Макет экрана информации о портфеле (вкладка «Сводка»).</w:t>
+      </w:r>
+    </w:p>
+    <w:p>
+      <w:r>
+        <w:t>На третьей вкладке «настройки» пользователь может просмотреть информацию о портфеле и перейти к экрану редактирования портфеля, полностью идентичному экрану добавления при помощи кнопки редактирования в главном меню экрана.</w:t>
       </w:r>
     </w:p>
     <w:p>
@@ -5385,19 +5488,38 @@
       <w:r>
         <w:t xml:space="preserve">Рисунок </w:t>
       </w:r>
-      <w:fldSimple w:instr=" SEQ Рисунок \* ARABIC ">
-        <w:r>
-          <w:rPr>
-            <w:noProof/>
-          </w:rPr>
-          <w:t>7</w:t>
-        </w:r>
-      </w:fldSimple>
-      <w:r>
-        <w:t xml:space="preserve">. </w:t>
-      </w:r>
-      <w:r>
-        <w:t>Макет экрана информации о портфеле (вкладка «</w:t>
+      <w:r>
+        <w:rPr>
+          <w:noProof/>
+        </w:rPr>
+        <w:fldChar w:fldCharType="begin"/>
+      </w:r>
+      <w:r>
+        <w:rPr>
+          <w:noProof/>
+        </w:rPr>
+        <w:instrText xml:space="preserve"> SEQ Рисунок \* ARABIC </w:instrText>
+      </w:r>
+      <w:r>
+        <w:rPr>
+          <w:noProof/>
+        </w:rPr>
+        <w:fldChar w:fldCharType="separate"/>
+      </w:r>
+      <w:r>
+        <w:rPr>
+          <w:noProof/>
+        </w:rPr>
+        <w:t>7</w:t>
+      </w:r>
+      <w:r>
+        <w:rPr>
+          <w:noProof/>
+        </w:rPr>
+        <w:fldChar w:fldCharType="end"/>
+      </w:r>
+      <w:r>
+        <w:t>. Макет экрана информации о портфеле (вкладка «</w:t>
       </w:r>
       <w:r>
         <w:t>Настройки</w:t>
@@ -5509,14 +5631,36 @@
       <w:r>
         <w:t xml:space="preserve">Рисунок </w:t>
       </w:r>
-      <w:fldSimple w:instr=" SEQ Рисунок \* ARABIC ">
-        <w:r>
-          <w:rPr>
-            <w:noProof/>
-          </w:rPr>
-          <w:t>8</w:t>
-        </w:r>
-      </w:fldSimple>
+      <w:r>
+        <w:rPr>
+          <w:noProof/>
+        </w:rPr>
+        <w:fldChar w:fldCharType="begin"/>
+      </w:r>
+      <w:r>
+        <w:rPr>
+          <w:noProof/>
+        </w:rPr>
+        <w:instrText xml:space="preserve"> SEQ Рисунок \* ARABIC </w:instrText>
+      </w:r>
+      <w:r>
+        <w:rPr>
+          <w:noProof/>
+        </w:rPr>
+        <w:fldChar w:fldCharType="separate"/>
+      </w:r>
+      <w:r>
+        <w:rPr>
+          <w:noProof/>
+        </w:rPr>
+        <w:t>8</w:t>
+      </w:r>
+      <w:r>
+        <w:rPr>
+          <w:noProof/>
+        </w:rPr>
+        <w:fldChar w:fldCharType="end"/>
+      </w:r>
       <w:r>
         <w:t xml:space="preserve">. </w:t>
       </w:r>
@@ -9919,6 +10063,7 @@
   <w:style w:type="character" w:default="1" w:styleId="a0">
     <w:name w:val="Default Paragraph Font"/>
     <w:uiPriority w:val="1"/>
+    <w:semiHidden/>
     <w:unhideWhenUsed/>
   </w:style>
   <w:style w:type="table" w:default="1" w:styleId="a1">
@@ -10813,7 +10958,7 @@
 </file>
 
 <file path=customXml/itemProps1.xml><?xml version="1.0" encoding="utf-8"?>
-<ds:datastoreItem xmlns:ds="http://schemas.openxmlformats.org/officeDocument/2006/customXml" ds:itemID="{011B969A-CBDC-4241-BA0A-9F8BA58AD085}">
+<ds:datastoreItem xmlns:ds="http://schemas.openxmlformats.org/officeDocument/2006/customXml" ds:itemID="{F78F7CFB-295D-47FC-A37E-0FCA22C9EC29}">
   <ds:schemaRefs>
     <ds:schemaRef ds:uri="http://schemas.openxmlformats.org/officeDocument/2006/bibliography"/>
   </ds:schemaRefs>

</xml_diff>

<commit_message>
Second development week. UI is ~80% ready.
</commit_message>
<xml_diff>
--- a/Specification/Specification.docx
+++ b/Specification/Specification.docx
@@ -1783,19 +1783,7 @@
         <w:t>)</w:t>
       </w:r>
       <w:r>
-        <w:t xml:space="preserve">, </w:t>
-      </w:r>
-      <w:r>
-        <w:t>и</w:t>
-      </w:r>
-      <w:r>
-        <w:t xml:space="preserve"> </w:t>
-      </w:r>
-      <w:r>
-        <w:t>их оптимизации</w:t>
-      </w:r>
-      <w:r>
-        <w:t>.</w:t>
+        <w:t>, их оптимизации, сравнения и выбора наиболее оптимального варианта.</w:t>
       </w:r>
     </w:p>
     <w:p>
@@ -2137,6 +2125,7 @@
         </w:numPr>
       </w:pPr>
       <w:r>
+        <w:lastRenderedPageBreak/>
         <w:t>Валют</w:t>
       </w:r>
       <w:r>
@@ -2161,7 +2150,6 @@
         </w:numPr>
       </w:pPr>
       <w:r>
-        <w:lastRenderedPageBreak/>
         <w:t>Комментарий</w:t>
       </w:r>
       <w:r>
@@ -2201,12 +2189,6 @@
       <w:r>
         <w:t>Тикер</w:t>
       </w:r>
-      <w:r>
-        <w:rPr>
-          <w:lang w:val="en-US"/>
-        </w:rPr>
-        <w:t>;</w:t>
-      </w:r>
     </w:p>
     <w:p>
       <w:pPr>
@@ -2220,34 +2202,7 @@
         </w:rPr>
       </w:pPr>
       <w:r>
-        <w:t>Количество</w:t>
-      </w:r>
-      <w:r>
-        <w:rPr>
-          <w:lang w:val="en-US"/>
-        </w:rPr>
-        <w:t>;</w:t>
-      </w:r>
-    </w:p>
-    <w:p>
-      <w:pPr>
-        <w:pStyle w:val="a6"/>
-        <w:numPr>
-          <w:ilvl w:val="0"/>
-          <w:numId w:val="34"/>
-        </w:numPr>
-        <w:rPr>
-          <w:lang w:val="en-US"/>
-        </w:rPr>
-      </w:pPr>
-      <w:r>
         <w:t>Комментарий</w:t>
-      </w:r>
-      <w:r>
-        <w:rPr>
-          <w:lang w:val="en-US"/>
-        </w:rPr>
-        <w:t>.</w:t>
       </w:r>
     </w:p>
     <w:p>
@@ -4490,7 +4445,7 @@
         <w:t xml:space="preserve">Технологическая </w:t>
       </w:r>
       <w:r>
-        <w:t>документация (Техническое задание, описание интерфейса, форматов и структуры данных, тестовые примеры);</w:t>
+        <w:t>документация (Техническое задание, описание интерфейса, форматов и структуры данных, проект программы на языке UML, тестовые примеры);</w:t>
       </w:r>
     </w:p>
     <w:p>
@@ -4557,10 +4512,10 @@
           <w:lang w:val="en-US"/>
         </w:rPr>
         <w:drawing>
-          <wp:inline distT="0" distB="0" distL="0" distR="0" wp14:anchorId="68539ACF" wp14:editId="22A786A6">
-            <wp:extent cx="5937250" cy="4921250"/>
-            <wp:effectExtent l="0" t="0" r="6350" b="0"/>
-            <wp:docPr id="4" name="Рисунок 4"/>
+          <wp:inline distT="0" distB="0" distL="0" distR="0" wp14:anchorId="7A32FB60" wp14:editId="1F5B6159">
+            <wp:extent cx="5945505" cy="5347970"/>
+            <wp:effectExtent l="0" t="0" r="0" b="5080"/>
+            <wp:docPr id="1" name="Рисунок 1"/>
             <wp:cNvGraphicFramePr>
               <a:graphicFrameLocks xmlns:a="http://schemas.openxmlformats.org/drawingml/2006/main" noChangeAspect="1"/>
             </wp:cNvGraphicFramePr>
@@ -4568,7 +4523,7 @@
               <a:graphicData uri="http://schemas.openxmlformats.org/drawingml/2006/picture">
                 <pic:pic xmlns:pic="http://schemas.openxmlformats.org/drawingml/2006/picture">
                   <pic:nvPicPr>
-                    <pic:cNvPr id="0" name="Picture 1"/>
+                    <pic:cNvPr id="0" name="Picture 9"/>
                     <pic:cNvPicPr>
                       <a:picLocks noChangeAspect="1" noChangeArrowheads="1"/>
                     </pic:cNvPicPr>
@@ -4589,7 +4544,7 @@
                   <pic:spPr bwMode="auto">
                     <a:xfrm>
                       <a:off x="0" y="0"/>
-                      <a:ext cx="5937250" cy="4921250"/>
+                      <a:ext cx="5945505" cy="5347970"/>
                     </a:xfrm>
                     <a:prstGeom prst="rect">
                       <a:avLst/>
@@ -4614,66 +4569,57 @@
         <w:t xml:space="preserve">Рисунок </w:t>
       </w:r>
       <w:r>
+        <w:fldChar w:fldCharType="begin"/>
+      </w:r>
+      <w:r>
+        <w:instrText xml:space="preserve"> SEQ Рисунок \* ARABIC </w:instrText>
+      </w:r>
+      <w:r>
+        <w:fldChar w:fldCharType="separate"/>
+      </w:r>
+      <w:r>
         <w:rPr>
           <w:noProof/>
         </w:rPr>
+        <w:t>1</w:t>
+      </w:r>
+      <w:r>
+        <w:fldChar w:fldCharType="end"/>
+      </w:r>
+      <w:r>
+        <w:t>. Диаграмма прецедентов приложения.</w:t>
+      </w:r>
+    </w:p>
+    <w:p>
+      <w:r>
+        <w:t xml:space="preserve">На карте навигации приложения (см. </w:t>
+      </w:r>
+      <w:r>
         <w:fldChar w:fldCharType="begin"/>
       </w:r>
       <w:r>
+        <w:instrText xml:space="preserve"> REF _Ref85690390 \h </w:instrText>
+      </w:r>
+      <w:r>
+        <w:fldChar w:fldCharType="separate"/>
+      </w:r>
+      <w:r>
+        <w:t xml:space="preserve">Рисунок </w:t>
+      </w:r>
+      <w:r>
         <w:rPr>
           <w:noProof/>
         </w:rPr>
-        <w:instrText xml:space="preserve"> SEQ Рисунок \* ARABIC </w:instrText>
-      </w:r>
-      <w:r>
-        <w:rPr>
-          <w:noProof/>
-        </w:rPr>
-        <w:fldChar w:fldCharType="separate"/>
-      </w:r>
-      <w:r>
-        <w:rPr>
-          <w:noProof/>
-        </w:rPr>
-        <w:t>1</w:t>
-      </w:r>
-      <w:r>
-        <w:rPr>
-          <w:noProof/>
-        </w:rPr>
+        <w:t>2</w:t>
+      </w:r>
+      <w:r>
         <w:fldChar w:fldCharType="end"/>
       </w:r>
       <w:r>
-        <w:t>. Диаграмма прецедентов приложения.</w:t>
-      </w:r>
-    </w:p>
-    <w:p>
-      <w:r>
-        <w:t xml:space="preserve">На карте навигации приложения (см. </w:t>
-      </w:r>
-      <w:r>
-        <w:fldChar w:fldCharType="begin"/>
-      </w:r>
-      <w:r>
-        <w:instrText xml:space="preserve"> REF _Ref85690390 \h </w:instrText>
-      </w:r>
-      <w:r>
-        <w:fldChar w:fldCharType="separate"/>
-      </w:r>
-      <w:r>
-        <w:t xml:space="preserve">Рисунок </w:t>
-      </w:r>
-      <w:r>
-        <w:rPr>
-          <w:noProof/>
-        </w:rPr>
-        <w:t>2</w:t>
-      </w:r>
-      <w:r>
-        <w:fldChar w:fldCharType="end"/>
-      </w:r>
-      <w:r>
-        <w:t>) наглядно продемонстрирова</w:t>
+        <w:t xml:space="preserve">) </w:t>
+      </w:r>
+      <w:r>
+        <w:t>наглядно продемонстрирова</w:t>
       </w:r>
       <w:r>
         <w:t>но</w:t>
@@ -4690,7 +4636,10 @@
       </w:r>
       <w:proofErr w:type="gramEnd"/>
       <w:r>
-        <w:t xml:space="preserve"> как экраны интерфейса приложения связаны друг с другом.</w:t>
+        <w:t xml:space="preserve"> как экраны интерфейса приложения связаны друг с другом</w:t>
+      </w:r>
+      <w:r>
+        <w:t>.</w:t>
       </w:r>
     </w:p>
     <w:p>
@@ -4703,10 +4652,10 @@
         </w:rPr>
         <w:lastRenderedPageBreak/>
         <w:drawing>
-          <wp:inline distT="0" distB="0" distL="0" distR="0" wp14:anchorId="7985D249" wp14:editId="3395F208">
-            <wp:extent cx="5940425" cy="3651250"/>
-            <wp:effectExtent l="0" t="0" r="3175" b="6350"/>
-            <wp:docPr id="1" name="Рисунок 1"/>
+          <wp:inline distT="0" distB="0" distL="0" distR="0" wp14:anchorId="29CD9D05" wp14:editId="646911FB">
+            <wp:extent cx="4188088" cy="4238671"/>
+            <wp:effectExtent l="0" t="0" r="3175" b="0"/>
+            <wp:docPr id="2" name="Рисунок 2"/>
             <wp:cNvGraphicFramePr>
               <a:graphicFrameLocks xmlns:a="http://schemas.openxmlformats.org/drawingml/2006/main" noChangeAspect="1"/>
             </wp:cNvGraphicFramePr>
@@ -4714,7 +4663,7 @@
               <a:graphicData uri="http://schemas.openxmlformats.org/drawingml/2006/picture">
                 <pic:pic xmlns:pic="http://schemas.openxmlformats.org/drawingml/2006/picture">
                   <pic:nvPicPr>
-                    <pic:cNvPr id="0" name="Picture 1"/>
+                    <pic:cNvPr id="0" name="Picture 10"/>
                     <pic:cNvPicPr>
                       <a:picLocks noChangeAspect="1" noChangeArrowheads="1"/>
                     </pic:cNvPicPr>
@@ -4735,7 +4684,7 @@
                   <pic:spPr bwMode="auto">
                     <a:xfrm>
                       <a:off x="0" y="0"/>
-                      <a:ext cx="5940425" cy="3651250"/>
+                      <a:ext cx="4196306" cy="4246988"/>
                     </a:xfrm>
                     <a:prstGeom prst="rect">
                       <a:avLst/>
@@ -4751,48 +4700,34 @@
           </wp:inline>
         </w:drawing>
       </w:r>
-      <w:bookmarkStart w:id="7" w:name="_GoBack"/>
+    </w:p>
+    <w:p>
+      <w:pPr>
+        <w:pStyle w:val="a7"/>
+      </w:pPr>
+      <w:bookmarkStart w:id="7" w:name="_Ref85690390"/>
+      <w:r>
+        <w:t xml:space="preserve">Рисунок </w:t>
+      </w:r>
+      <w:r>
+        <w:fldChar w:fldCharType="begin"/>
+      </w:r>
+      <w:r>
+        <w:instrText xml:space="preserve"> SEQ Рисунок \* ARABIC </w:instrText>
+      </w:r>
+      <w:r>
+        <w:fldChar w:fldCharType="separate"/>
+      </w:r>
+      <w:r>
+        <w:rPr>
+          <w:noProof/>
+        </w:rPr>
+        <w:t>2</w:t>
+      </w:r>
+      <w:r>
+        <w:fldChar w:fldCharType="end"/>
+      </w:r>
       <w:bookmarkEnd w:id="7"/>
-    </w:p>
-    <w:p>
-      <w:pPr>
-        <w:pStyle w:val="a7"/>
-      </w:pPr>
-      <w:bookmarkStart w:id="8" w:name="_Ref85690390"/>
-      <w:r>
-        <w:t xml:space="preserve">Рисунок </w:t>
-      </w:r>
-      <w:r>
-        <w:rPr>
-          <w:noProof/>
-        </w:rPr>
-        <w:fldChar w:fldCharType="begin"/>
-      </w:r>
-      <w:r>
-        <w:rPr>
-          <w:noProof/>
-        </w:rPr>
-        <w:instrText xml:space="preserve"> SEQ Рисунок \* ARABIC </w:instrText>
-      </w:r>
-      <w:r>
-        <w:rPr>
-          <w:noProof/>
-        </w:rPr>
-        <w:fldChar w:fldCharType="separate"/>
-      </w:r>
-      <w:r>
-        <w:rPr>
-          <w:noProof/>
-        </w:rPr>
-        <w:t>2</w:t>
-      </w:r>
-      <w:r>
-        <w:rPr>
-          <w:noProof/>
-        </w:rPr>
-        <w:fldChar w:fldCharType="end"/>
-      </w:r>
-      <w:bookmarkEnd w:id="8"/>
       <w:r>
         <w:t>.</w:t>
       </w:r>
@@ -4842,10 +4777,10 @@
         </w:rPr>
         <w:lastRenderedPageBreak/>
         <w:drawing>
-          <wp:inline distT="0" distB="0" distL="0" distR="0" wp14:anchorId="780A7F23" wp14:editId="69A1F8D6">
-            <wp:extent cx="3202182" cy="5690544"/>
-            <wp:effectExtent l="0" t="0" r="0" b="5715"/>
-            <wp:docPr id="12" name="Рисунок 12"/>
+          <wp:inline distT="0" distB="0" distL="0" distR="0" wp14:anchorId="2B8BA0E6" wp14:editId="3F7A1429">
+            <wp:extent cx="2894202" cy="5144444"/>
+            <wp:effectExtent l="0" t="0" r="1905" b="0"/>
+            <wp:docPr id="3" name="Рисунок 3" descr="C:\Users\Nesla\source\repos\XamarinInvestmentPortfolio\Specification\Pages\Main.png"/>
             <wp:cNvGraphicFramePr>
               <a:graphicFrameLocks xmlns:a="http://schemas.openxmlformats.org/drawingml/2006/main" noChangeAspect="1"/>
             </wp:cNvGraphicFramePr>
@@ -4853,7 +4788,7 @@
               <a:graphicData uri="http://schemas.openxmlformats.org/drawingml/2006/picture">
                 <pic:pic xmlns:pic="http://schemas.openxmlformats.org/drawingml/2006/picture">
                   <pic:nvPicPr>
-                    <pic:cNvPr id="0" name="Picture 9"/>
+                    <pic:cNvPr id="0" name="Picture 11" descr="C:\Users\Nesla\source\repos\XamarinInvestmentPortfolio\Specification\Pages\Main.png"/>
                     <pic:cNvPicPr>
                       <a:picLocks noChangeAspect="1" noChangeArrowheads="1"/>
                     </pic:cNvPicPr>
@@ -4874,7 +4809,7 @@
                   <pic:spPr bwMode="auto">
                     <a:xfrm>
                       <a:off x="0" y="0"/>
-                      <a:ext cx="3207001" cy="5699107"/>
+                      <a:ext cx="2898394" cy="5151895"/>
                     </a:xfrm>
                     <a:prstGeom prst="rect">
                       <a:avLst/>
@@ -4899,33 +4834,21 @@
         <w:t xml:space="preserve">Рисунок </w:t>
       </w:r>
       <w:r>
+        <w:fldChar w:fldCharType="begin"/>
+      </w:r>
+      <w:r>
+        <w:instrText xml:space="preserve"> SEQ Рисунок \* ARABIC </w:instrText>
+      </w:r>
+      <w:r>
+        <w:fldChar w:fldCharType="separate"/>
+      </w:r>
+      <w:r>
         <w:rPr>
           <w:noProof/>
         </w:rPr>
-        <w:fldChar w:fldCharType="begin"/>
-      </w:r>
-      <w:r>
-        <w:rPr>
-          <w:noProof/>
-        </w:rPr>
-        <w:instrText xml:space="preserve"> SEQ Рисунок \* ARABIC </w:instrText>
-      </w:r>
-      <w:r>
-        <w:rPr>
-          <w:noProof/>
-        </w:rPr>
-        <w:fldChar w:fldCharType="separate"/>
-      </w:r>
-      <w:r>
-        <w:rPr>
-          <w:noProof/>
-        </w:rPr>
         <w:t>3</w:t>
       </w:r>
       <w:r>
-        <w:rPr>
-          <w:noProof/>
-        </w:rPr>
         <w:fldChar w:fldCharType="end"/>
       </w:r>
       <w:r>
@@ -4943,7 +4866,7 @@
           <w:numId w:val="18"/>
         </w:numPr>
       </w:pPr>
-      <w:bookmarkStart w:id="9" w:name="_Toc83855846"/>
+      <w:bookmarkStart w:id="8" w:name="_Toc83855846"/>
       <w:r>
         <w:t>Редактирование</w:t>
       </w:r>
@@ -4953,117 +4876,43 @@
       <w:r>
         <w:t>добавление портфеля</w:t>
       </w:r>
-      <w:bookmarkEnd w:id="9"/>
-    </w:p>
-    <w:p>
-      <w:r>
-        <w:t>На данном экране пользователь может внести информацию о добавляемой портфеле.</w:t>
-      </w:r>
-    </w:p>
-    <w:p>
-      <w:r>
-        <w:t>Подтверждение операции осуществляется кнопкой подтверждения в верхнем меню экрана.</w:t>
-      </w:r>
-    </w:p>
-    <w:p/>
-    <w:p>
-      <w:pPr>
-        <w:jc w:val="center"/>
-      </w:pPr>
-      <w:r>
-        <w:rPr>
-          <w:noProof/>
-        </w:rPr>
-        <w:lastRenderedPageBreak/>
-        <w:drawing>
-          <wp:inline distT="0" distB="0" distL="0" distR="0" wp14:anchorId="05C3B236" wp14:editId="3F6D3045">
-            <wp:extent cx="3341250" cy="5937679"/>
-            <wp:effectExtent l="0" t="0" r="0" b="6350"/>
-            <wp:docPr id="13" name="Рисунок 13"/>
-            <wp:cNvGraphicFramePr>
-              <a:graphicFrameLocks xmlns:a="http://schemas.openxmlformats.org/drawingml/2006/main" noChangeAspect="1"/>
-            </wp:cNvGraphicFramePr>
-            <a:graphic xmlns:a="http://schemas.openxmlformats.org/drawingml/2006/main">
-              <a:graphicData uri="http://schemas.openxmlformats.org/drawingml/2006/picture">
-                <pic:pic xmlns:pic="http://schemas.openxmlformats.org/drawingml/2006/picture">
-                  <pic:nvPicPr>
-                    <pic:cNvPr id="0" name="Picture 10"/>
-                    <pic:cNvPicPr>
-                      <a:picLocks noChangeAspect="1" noChangeArrowheads="1"/>
-                    </pic:cNvPicPr>
-                  </pic:nvPicPr>
-                  <pic:blipFill>
-                    <a:blip r:embed="rId11">
-                      <a:extLst>
-                        <a:ext uri="{28A0092B-C50C-407E-A947-70E740481C1C}">
-                          <a14:useLocalDpi xmlns:a14="http://schemas.microsoft.com/office/drawing/2010/main" val="0"/>
-                        </a:ext>
-                      </a:extLst>
-                    </a:blip>
-                    <a:srcRect/>
-                    <a:stretch>
-                      <a:fillRect/>
-                    </a:stretch>
-                  </pic:blipFill>
-                  <pic:spPr bwMode="auto">
-                    <a:xfrm>
-                      <a:off x="0" y="0"/>
-                      <a:ext cx="3348156" cy="5949952"/>
-                    </a:xfrm>
-                    <a:prstGeom prst="rect">
-                      <a:avLst/>
-                    </a:prstGeom>
-                    <a:noFill/>
-                    <a:ln>
-                      <a:noFill/>
-                    </a:ln>
-                  </pic:spPr>
-                </pic:pic>
-              </a:graphicData>
-            </a:graphic>
-          </wp:inline>
-        </w:drawing>
-      </w:r>
-    </w:p>
-    <w:p>
-      <w:pPr>
-        <w:pStyle w:val="a7"/>
-      </w:pPr>
-      <w:r>
-        <w:t xml:space="preserve">Рисунок </w:t>
-      </w:r>
-      <w:r>
-        <w:rPr>
-          <w:noProof/>
-        </w:rPr>
-        <w:fldChar w:fldCharType="begin"/>
-      </w:r>
-      <w:r>
-        <w:rPr>
-          <w:noProof/>
-        </w:rPr>
-        <w:instrText xml:space="preserve"> SEQ Рисунок \* ARABIC </w:instrText>
-      </w:r>
-      <w:r>
-        <w:rPr>
-          <w:noProof/>
-        </w:rPr>
-        <w:fldChar w:fldCharType="separate"/>
-      </w:r>
-      <w:r>
-        <w:rPr>
-          <w:noProof/>
-        </w:rPr>
-        <w:t>4</w:t>
-      </w:r>
-      <w:r>
-        <w:rPr>
-          <w:noProof/>
-        </w:rPr>
-        <w:fldChar w:fldCharType="end"/>
-      </w:r>
-      <w:r>
-        <w:t>. Макет экрана добавления информации о портфеле.</w:t>
+      <w:bookmarkEnd w:id="8"/>
+    </w:p>
+    <w:p>
+      <w:r>
+        <w:t>При переходе на страницу редактирования</w:t>
+      </w:r>
+      <w:r>
+        <w:t>/</w:t>
+      </w:r>
+      <w:r>
+        <w:t>добавления портфеля</w:t>
+      </w:r>
+      <w:r>
+        <w:t xml:space="preserve"> пользователь имеет возможност</w:t>
+      </w:r>
+      <w:r>
+        <w:t>и</w:t>
+      </w:r>
+      <w:r>
+        <w:t xml:space="preserve"> указать</w:t>
+      </w:r>
+      <w:r>
+        <w:t>:</w:t>
+      </w:r>
+    </w:p>
+    <w:p>
+      <w:r>
+        <w:t>Д</w:t>
+      </w:r>
+      <w:r>
+        <w:t>обавить позицию (транзакцию) в список</w:t>
+      </w:r>
+      <w:r>
+        <w:t>.</w:t>
+      </w:r>
+      <w:r>
+        <w:t xml:space="preserve"> </w:t>
       </w:r>
     </w:p>
     <w:p>
@@ -5074,459 +4923,11 @@
           <w:numId w:val="18"/>
         </w:numPr>
       </w:pPr>
-      <w:r>
-        <w:t>Просмотр информации о портфеле</w:t>
-      </w:r>
-    </w:p>
-    <w:p>
-      <w:r>
-        <w:t>Просмотр информации о портфеле представляет собой несколько экранов, организованных при помощи вкладочной модели навигации</w:t>
-      </w:r>
-      <w:r>
-        <w:t>.</w:t>
-      </w:r>
-    </w:p>
-    <w:p>
-      <w:r>
-        <w:t>На всех трёх экранах имеется меню экспорта и импорта информации о портфеле</w:t>
-      </w:r>
-      <w:r>
-        <w:t>, вызываемое по нажатию кнопки дополнительных операций (три точки вертикально).</w:t>
-      </w:r>
-    </w:p>
-    <w:p>
-      <w:r>
-        <w:t>На первой вкладке «активы»</w:t>
-      </w:r>
-      <w:r>
-        <w:t xml:space="preserve"> (см </w:t>
-      </w:r>
-      <w:r>
-        <w:fldChar w:fldCharType="begin"/>
-      </w:r>
-      <w:r>
-        <w:instrText xml:space="preserve"> REF _Ref86308189 \h </w:instrText>
-      </w:r>
-      <w:r>
-        <w:fldChar w:fldCharType="separate"/>
-      </w:r>
-      <w:r>
-        <w:t xml:space="preserve">Рисунок </w:t>
-      </w:r>
-      <w:r>
-        <w:rPr>
-          <w:noProof/>
-        </w:rPr>
-        <w:t>5</w:t>
-      </w:r>
-      <w:r>
-        <w:fldChar w:fldCharType="end"/>
-      </w:r>
-      <w:r>
-        <w:t>)</w:t>
-      </w:r>
-      <w:r>
-        <w:t xml:space="preserve"> пользователь может произвести добавление, удаление или редактирование актива (переход к данным действиям производится при помощи всплывающего меню по долгому нажатию, либо по </w:t>
-      </w:r>
-      <w:proofErr w:type="spellStart"/>
-      <w:r>
-        <w:t>свайпам</w:t>
-      </w:r>
-      <w:proofErr w:type="spellEnd"/>
-      <w:r>
-        <w:t xml:space="preserve"> (смахиванием) элемента с </w:t>
-      </w:r>
-      <w:r>
-        <w:lastRenderedPageBreak/>
-        <w:t>дополнительным нажатием для подтверждения операции</w:t>
-      </w:r>
-      <w:r>
-        <w:t xml:space="preserve">: </w:t>
-      </w:r>
-      <w:r>
-        <w:t>влево – удаление, вправо –редактирование).</w:t>
-      </w:r>
-    </w:p>
-    <w:p>
-      <w:r>
-        <w:t xml:space="preserve">Также на данном экране доступна функция оптимизация портфеля </w:t>
-      </w:r>
-      <w:r>
-        <w:t xml:space="preserve">по максимуму доходности или минимуму риска. Выбор целевой функции осуществляется в выпадающем меню. Действие инициируется по кнопке подтверждения рядом с меню. </w:t>
-      </w:r>
-    </w:p>
-    <w:p>
-      <w:pPr>
-        <w:jc w:val="center"/>
-      </w:pPr>
-      <w:r>
-        <w:rPr>
-          <w:noProof/>
-        </w:rPr>
-        <w:drawing>
-          <wp:inline distT="0" distB="0" distL="0" distR="0" wp14:anchorId="432F9221" wp14:editId="4250639B">
-            <wp:extent cx="3490784" cy="6203414"/>
-            <wp:effectExtent l="0" t="0" r="0" b="6985"/>
-            <wp:docPr id="16" name="Рисунок 16"/>
-            <wp:cNvGraphicFramePr>
-              <a:graphicFrameLocks xmlns:a="http://schemas.openxmlformats.org/drawingml/2006/main" noChangeAspect="1"/>
-            </wp:cNvGraphicFramePr>
-            <a:graphic xmlns:a="http://schemas.openxmlformats.org/drawingml/2006/main">
-              <a:graphicData uri="http://schemas.openxmlformats.org/drawingml/2006/picture">
-                <pic:pic xmlns:pic="http://schemas.openxmlformats.org/drawingml/2006/picture">
-                  <pic:nvPicPr>
-                    <pic:cNvPr id="0" name="Picture 13"/>
-                    <pic:cNvPicPr>
-                      <a:picLocks noChangeAspect="1" noChangeArrowheads="1"/>
-                    </pic:cNvPicPr>
-                  </pic:nvPicPr>
-                  <pic:blipFill>
-                    <a:blip r:embed="rId12">
-                      <a:extLst>
-                        <a:ext uri="{28A0092B-C50C-407E-A947-70E740481C1C}">
-                          <a14:useLocalDpi xmlns:a14="http://schemas.microsoft.com/office/drawing/2010/main" val="0"/>
-                        </a:ext>
-                      </a:extLst>
-                    </a:blip>
-                    <a:srcRect/>
-                    <a:stretch>
-                      <a:fillRect/>
-                    </a:stretch>
-                  </pic:blipFill>
-                  <pic:spPr bwMode="auto">
-                    <a:xfrm>
-                      <a:off x="0" y="0"/>
-                      <a:ext cx="3513512" cy="6243804"/>
-                    </a:xfrm>
-                    <a:prstGeom prst="rect">
-                      <a:avLst/>
-                    </a:prstGeom>
-                    <a:noFill/>
-                    <a:ln>
-                      <a:noFill/>
-                    </a:ln>
-                  </pic:spPr>
-                </pic:pic>
-              </a:graphicData>
-            </a:graphic>
-          </wp:inline>
-        </w:drawing>
-      </w:r>
-    </w:p>
-    <w:p>
-      <w:pPr>
-        <w:pStyle w:val="a7"/>
-      </w:pPr>
-      <w:bookmarkStart w:id="10" w:name="_Ref86308189"/>
-      <w:r>
-        <w:t xml:space="preserve">Рисунок </w:t>
-      </w:r>
-      <w:r>
-        <w:rPr>
-          <w:noProof/>
-        </w:rPr>
-        <w:fldChar w:fldCharType="begin"/>
-      </w:r>
-      <w:r>
-        <w:rPr>
-          <w:noProof/>
-        </w:rPr>
-        <w:instrText xml:space="preserve"> SEQ Рисунок \* ARABIC</w:instrText>
-      </w:r>
-      <w:r>
-        <w:rPr>
-          <w:noProof/>
-        </w:rPr>
-        <w:instrText xml:space="preserve"> </w:instrText>
-      </w:r>
-      <w:r>
-        <w:rPr>
-          <w:noProof/>
-        </w:rPr>
-        <w:fldChar w:fldCharType="separate"/>
-      </w:r>
-      <w:r>
-        <w:rPr>
-          <w:noProof/>
-        </w:rPr>
-        <w:t>5</w:t>
-      </w:r>
-      <w:r>
-        <w:rPr>
-          <w:noProof/>
-        </w:rPr>
-        <w:fldChar w:fldCharType="end"/>
-      </w:r>
-      <w:bookmarkEnd w:id="10"/>
-      <w:r>
-        <w:t>. Макет экрана информации о портфеле (вкладка «Активы»).</w:t>
-      </w:r>
-    </w:p>
-    <w:p>
-      <w:r>
-        <w:t>На</w:t>
-      </w:r>
-      <w:r>
-        <w:t xml:space="preserve"> второй</w:t>
-      </w:r>
-      <w:r>
-        <w:t xml:space="preserve"> вкладке «</w:t>
-      </w:r>
-      <w:r>
-        <w:t>сводка</w:t>
-      </w:r>
-      <w:r>
-        <w:t>»</w:t>
-      </w:r>
-      <w:r>
-        <w:t xml:space="preserve"> (см. </w:t>
-      </w:r>
-      <w:r>
-        <w:fldChar w:fldCharType="begin"/>
-      </w:r>
-      <w:r>
-        <w:instrText xml:space="preserve"> REF _Ref86308206 \h </w:instrText>
-      </w:r>
-      <w:r>
-        <w:fldChar w:fldCharType="separate"/>
-      </w:r>
-      <w:r>
-        <w:t xml:space="preserve">Рисунок </w:t>
-      </w:r>
-      <w:r>
-        <w:rPr>
-          <w:noProof/>
-        </w:rPr>
-        <w:t>6</w:t>
-      </w:r>
-      <w:r>
-        <w:fldChar w:fldCharType="end"/>
-      </w:r>
-      <w:r>
-        <w:t>)</w:t>
-      </w:r>
-      <w:r>
-        <w:t xml:space="preserve"> пользователь может просмотреть круговую диаграмму и горизонтальную столбчатую диаграммы (с возможностью сортировки по возрастанию и убыванию) распределения активов в портфеле</w:t>
-      </w:r>
-      <w:r>
-        <w:t xml:space="preserve"> </w:t>
-      </w:r>
-      <w:r>
-        <w:t>в существующем и оптимизированном вариантах.</w:t>
-      </w:r>
-    </w:p>
-    <w:p>
-      <w:pPr>
-        <w:jc w:val="center"/>
-      </w:pPr>
-      <w:r>
-        <w:rPr>
-          <w:noProof/>
-        </w:rPr>
-        <w:lastRenderedPageBreak/>
-        <w:drawing>
-          <wp:inline distT="0" distB="0" distL="0" distR="0" wp14:anchorId="1E6ED26D" wp14:editId="07AFBEAA">
-            <wp:extent cx="3706048" cy="6585958"/>
-            <wp:effectExtent l="0" t="0" r="8890" b="5715"/>
-            <wp:docPr id="14" name="Рисунок 14"/>
-            <wp:cNvGraphicFramePr>
-              <a:graphicFrameLocks xmlns:a="http://schemas.openxmlformats.org/drawingml/2006/main" noChangeAspect="1"/>
-            </wp:cNvGraphicFramePr>
-            <a:graphic xmlns:a="http://schemas.openxmlformats.org/drawingml/2006/main">
-              <a:graphicData uri="http://schemas.openxmlformats.org/drawingml/2006/picture">
-                <pic:pic xmlns:pic="http://schemas.openxmlformats.org/drawingml/2006/picture">
-                  <pic:nvPicPr>
-                    <pic:cNvPr id="0" name="Picture 11"/>
-                    <pic:cNvPicPr>
-                      <a:picLocks noChangeAspect="1" noChangeArrowheads="1"/>
-                    </pic:cNvPicPr>
-                  </pic:nvPicPr>
-                  <pic:blipFill>
-                    <a:blip r:embed="rId13">
-                      <a:extLst>
-                        <a:ext uri="{28A0092B-C50C-407E-A947-70E740481C1C}">
-                          <a14:useLocalDpi xmlns:a14="http://schemas.microsoft.com/office/drawing/2010/main" val="0"/>
-                        </a:ext>
-                      </a:extLst>
-                    </a:blip>
-                    <a:srcRect/>
-                    <a:stretch>
-                      <a:fillRect/>
-                    </a:stretch>
-                  </pic:blipFill>
-                  <pic:spPr bwMode="auto">
-                    <a:xfrm>
-                      <a:off x="0" y="0"/>
-                      <a:ext cx="3736318" cy="6639751"/>
-                    </a:xfrm>
-                    <a:prstGeom prst="rect">
-                      <a:avLst/>
-                    </a:prstGeom>
-                    <a:noFill/>
-                    <a:ln>
-                      <a:noFill/>
-                    </a:ln>
-                  </pic:spPr>
-                </pic:pic>
-              </a:graphicData>
-            </a:graphic>
-          </wp:inline>
-        </w:drawing>
-      </w:r>
-    </w:p>
-    <w:p>
-      <w:pPr>
-        <w:pStyle w:val="a7"/>
-      </w:pPr>
-      <w:bookmarkStart w:id="11" w:name="_Ref86308206"/>
-      <w:r>
-        <w:t xml:space="preserve">Рисунок </w:t>
-      </w:r>
-      <w:r>
-        <w:rPr>
-          <w:noProof/>
-        </w:rPr>
-        <w:fldChar w:fldCharType="begin"/>
-      </w:r>
-      <w:r>
-        <w:rPr>
-          <w:noProof/>
-        </w:rPr>
-        <w:instrText xml:space="preserve"> SEQ Рисунок \* ARABIC </w:instrText>
-      </w:r>
-      <w:r>
-        <w:rPr>
-          <w:noProof/>
-        </w:rPr>
-        <w:fldChar w:fldCharType="separate"/>
-      </w:r>
-      <w:r>
-        <w:rPr>
-          <w:noProof/>
-        </w:rPr>
-        <w:t>6</w:t>
-      </w:r>
-      <w:r>
-        <w:rPr>
-          <w:noProof/>
-        </w:rPr>
-        <w:fldChar w:fldCharType="end"/>
-      </w:r>
-      <w:bookmarkEnd w:id="11"/>
-      <w:r>
-        <w:t>. Макет экрана информации о портфеле (вкладка «Сводка»).</w:t>
-      </w:r>
-    </w:p>
-    <w:p>
-      <w:r>
-        <w:t>На третьей вкладке «настройки» пользователь может просмотреть информацию о портфеле и перейти к экрану редактирования портфеля, полностью идентичному экрану добавления при помощи кнопки редактирования в главном меню экрана.</w:t>
-      </w:r>
-    </w:p>
-    <w:p>
-      <w:pPr>
-        <w:jc w:val="center"/>
-      </w:pPr>
-      <w:r>
-        <w:rPr>
-          <w:noProof/>
-        </w:rPr>
-        <w:lastRenderedPageBreak/>
-        <w:drawing>
-          <wp:inline distT="0" distB="0" distL="0" distR="0" wp14:anchorId="3B4425C5" wp14:editId="4069CDDC">
-            <wp:extent cx="3855801" cy="6852079"/>
-            <wp:effectExtent l="0" t="0" r="0" b="6350"/>
-            <wp:docPr id="17" name="Рисунок 17"/>
-            <wp:cNvGraphicFramePr>
-              <a:graphicFrameLocks xmlns:a="http://schemas.openxmlformats.org/drawingml/2006/main" noChangeAspect="1"/>
-            </wp:cNvGraphicFramePr>
-            <a:graphic xmlns:a="http://schemas.openxmlformats.org/drawingml/2006/main">
-              <a:graphicData uri="http://schemas.openxmlformats.org/drawingml/2006/picture">
-                <pic:pic xmlns:pic="http://schemas.openxmlformats.org/drawingml/2006/picture">
-                  <pic:nvPicPr>
-                    <pic:cNvPr id="0" name="Picture 14"/>
-                    <pic:cNvPicPr>
-                      <a:picLocks noChangeAspect="1" noChangeArrowheads="1"/>
-                    </pic:cNvPicPr>
-                  </pic:nvPicPr>
-                  <pic:blipFill>
-                    <a:blip r:embed="rId14">
-                      <a:extLst>
-                        <a:ext uri="{28A0092B-C50C-407E-A947-70E740481C1C}">
-                          <a14:useLocalDpi xmlns:a14="http://schemas.microsoft.com/office/drawing/2010/main" val="0"/>
-                        </a:ext>
-                      </a:extLst>
-                    </a:blip>
-                    <a:srcRect/>
-                    <a:stretch>
-                      <a:fillRect/>
-                    </a:stretch>
-                  </pic:blipFill>
-                  <pic:spPr bwMode="auto">
-                    <a:xfrm>
-                      <a:off x="0" y="0"/>
-                      <a:ext cx="3868551" cy="6874737"/>
-                    </a:xfrm>
-                    <a:prstGeom prst="rect">
-                      <a:avLst/>
-                    </a:prstGeom>
-                    <a:noFill/>
-                    <a:ln>
-                      <a:noFill/>
-                    </a:ln>
-                  </pic:spPr>
-                </pic:pic>
-              </a:graphicData>
-            </a:graphic>
-          </wp:inline>
-        </w:drawing>
-      </w:r>
-    </w:p>
-    <w:p>
-      <w:pPr>
-        <w:pStyle w:val="a7"/>
-      </w:pPr>
-      <w:r>
-        <w:t xml:space="preserve">Рисунок </w:t>
-      </w:r>
-      <w:r>
-        <w:rPr>
-          <w:noProof/>
-        </w:rPr>
-        <w:fldChar w:fldCharType="begin"/>
-      </w:r>
-      <w:r>
-        <w:rPr>
-          <w:noProof/>
-        </w:rPr>
-        <w:instrText xml:space="preserve"> SEQ Рисунок \* ARABIC </w:instrText>
-      </w:r>
-      <w:r>
-        <w:rPr>
-          <w:noProof/>
-        </w:rPr>
-        <w:fldChar w:fldCharType="separate"/>
-      </w:r>
-      <w:r>
-        <w:rPr>
-          <w:noProof/>
-        </w:rPr>
-        <w:t>7</w:t>
-      </w:r>
-      <w:r>
-        <w:rPr>
-          <w:noProof/>
-        </w:rPr>
-        <w:fldChar w:fldCharType="end"/>
-      </w:r>
-      <w:r>
-        <w:t>. Макет экрана информации о портфеле (вкладка «</w:t>
-      </w:r>
-      <w:r>
-        <w:t>Настройки</w:t>
-      </w:r>
-      <w:r>
-        <w:t>»).</w:t>
-      </w:r>
+      <w:bookmarkStart w:id="9" w:name="_Toc83855845"/>
+      <w:r>
+        <w:t>Просмотр информации о позиции</w:t>
+      </w:r>
+      <w:bookmarkEnd w:id="9"/>
     </w:p>
     <w:p>
       <w:pPr>
@@ -5536,7 +4937,7 @@
           <w:numId w:val="18"/>
         </w:numPr>
       </w:pPr>
-      <w:bookmarkStart w:id="12" w:name="_Toc83855847"/>
+      <w:bookmarkStart w:id="10" w:name="_Toc83855847"/>
       <w:r>
         <w:t>Редактирование</w:t>
       </w:r>
@@ -5549,134 +4950,69 @@
       <w:r>
         <w:t>позиции</w:t>
       </w:r>
+      <w:bookmarkEnd w:id="10"/>
+    </w:p>
+    <w:p>
+      <w:r>
+        <w:t xml:space="preserve">После перехода к </w:t>
+      </w:r>
+      <w:r>
+        <w:t>редактированию</w:t>
+      </w:r>
+      <w:r>
+        <w:t>/</w:t>
+      </w:r>
+      <w:r>
+        <w:t>добавлению портфеля пользователь может перейти к экрану добавления п</w:t>
+      </w:r>
+      <w:bookmarkStart w:id="11" w:name="_GoBack"/>
+      <w:bookmarkEnd w:id="11"/>
+      <w:r>
+        <w:t>озиции.</w:t>
+      </w:r>
+    </w:p>
+    <w:p>
+      <w:pPr>
+        <w:pStyle w:val="2"/>
+        <w:numPr>
+          <w:ilvl w:val="1"/>
+          <w:numId w:val="18"/>
+        </w:numPr>
+      </w:pPr>
+      <w:bookmarkStart w:id="12" w:name="_Toc83855848"/>
+      <w:r>
+        <w:t>Просмотр информации о позиции</w:t>
+      </w:r>
       <w:bookmarkEnd w:id="12"/>
     </w:p>
     <w:p>
       <w:r>
-        <w:t>На данном экране пользователь может внести информацию о добавляемой позиции. При вводе тикера позиции инициируется поиск по введённому тексту</w:t>
+        <w:t>При просмотре информации о портфеле, либо при редактировании</w:t>
+      </w:r>
+      <w:r>
+        <w:t>/</w:t>
+      </w:r>
+      <w:r>
+        <w:t>добавлении портфеля пользователь должен иметь возможность просмотра информации о позиции</w:t>
+      </w:r>
+      <w:r>
+        <w:t xml:space="preserve"> в виде отдельного</w:t>
+      </w:r>
+      <w:r>
+        <w:t xml:space="preserve"> </w:t>
+      </w:r>
+      <w:r>
+        <w:t>экрана</w:t>
+      </w:r>
+      <w:r>
+        <w:t>, либо модального окна</w:t>
       </w:r>
       <w:r>
         <w:t>.</w:t>
       </w:r>
     </w:p>
-    <w:p>
-      <w:r>
-        <w:t>Подтверждение операции осуществляется кнопкой подтверждения в верхнем меню экрана.</w:t>
-      </w:r>
-    </w:p>
-    <w:p>
-      <w:pPr>
-        <w:jc w:val="center"/>
-      </w:pPr>
-      <w:r>
-        <w:rPr>
-          <w:noProof/>
-          <w:lang w:val="en-US"/>
-        </w:rPr>
-        <w:lastRenderedPageBreak/>
-        <w:drawing>
-          <wp:inline distT="0" distB="0" distL="0" distR="0" wp14:anchorId="4F58B139" wp14:editId="1893BD16">
-            <wp:extent cx="4572000" cy="8124825"/>
-            <wp:effectExtent l="0" t="0" r="0" b="9525"/>
-            <wp:docPr id="18" name="Рисунок 18"/>
-            <wp:cNvGraphicFramePr>
-              <a:graphicFrameLocks xmlns:a="http://schemas.openxmlformats.org/drawingml/2006/main" noChangeAspect="1"/>
-            </wp:cNvGraphicFramePr>
-            <a:graphic xmlns:a="http://schemas.openxmlformats.org/drawingml/2006/main">
-              <a:graphicData uri="http://schemas.openxmlformats.org/drawingml/2006/picture">
-                <pic:pic xmlns:pic="http://schemas.openxmlformats.org/drawingml/2006/picture">
-                  <pic:nvPicPr>
-                    <pic:cNvPr id="0" name="Picture 15"/>
-                    <pic:cNvPicPr>
-                      <a:picLocks noChangeAspect="1" noChangeArrowheads="1"/>
-                    </pic:cNvPicPr>
-                  </pic:nvPicPr>
-                  <pic:blipFill>
-                    <a:blip r:embed="rId15">
-                      <a:extLst>
-                        <a:ext uri="{28A0092B-C50C-407E-A947-70E740481C1C}">
-                          <a14:useLocalDpi xmlns:a14="http://schemas.microsoft.com/office/drawing/2010/main" val="0"/>
-                        </a:ext>
-                      </a:extLst>
-                    </a:blip>
-                    <a:srcRect/>
-                    <a:stretch>
-                      <a:fillRect/>
-                    </a:stretch>
-                  </pic:blipFill>
-                  <pic:spPr bwMode="auto">
-                    <a:xfrm>
-                      <a:off x="0" y="0"/>
-                      <a:ext cx="4572000" cy="8124825"/>
-                    </a:xfrm>
-                    <a:prstGeom prst="rect">
-                      <a:avLst/>
-                    </a:prstGeom>
-                    <a:noFill/>
-                    <a:ln>
-                      <a:noFill/>
-                    </a:ln>
-                  </pic:spPr>
-                </pic:pic>
-              </a:graphicData>
-            </a:graphic>
-          </wp:inline>
-        </w:drawing>
-      </w:r>
-    </w:p>
-    <w:p>
-      <w:pPr>
-        <w:pStyle w:val="a7"/>
-      </w:pPr>
-      <w:r>
-        <w:t xml:space="preserve">Рисунок </w:t>
-      </w:r>
-      <w:r>
-        <w:rPr>
-          <w:noProof/>
-        </w:rPr>
-        <w:fldChar w:fldCharType="begin"/>
-      </w:r>
-      <w:r>
-        <w:rPr>
-          <w:noProof/>
-        </w:rPr>
-        <w:instrText xml:space="preserve"> SEQ Рисунок \* ARABIC </w:instrText>
-      </w:r>
-      <w:r>
-        <w:rPr>
-          <w:noProof/>
-        </w:rPr>
-        <w:fldChar w:fldCharType="separate"/>
-      </w:r>
-      <w:r>
-        <w:rPr>
-          <w:noProof/>
-        </w:rPr>
-        <w:t>8</w:t>
-      </w:r>
-      <w:r>
-        <w:rPr>
-          <w:noProof/>
-        </w:rPr>
-        <w:fldChar w:fldCharType="end"/>
-      </w:r>
-      <w:r>
-        <w:t xml:space="preserve">. </w:t>
-      </w:r>
-      <w:r>
-        <w:t xml:space="preserve">Макет экрана добавления </w:t>
-      </w:r>
-      <w:r>
-        <w:t xml:space="preserve">информации о </w:t>
-      </w:r>
-      <w:r>
-        <w:t>позиции.</w:t>
-      </w:r>
-    </w:p>
-    <w:p/>
     <w:sectPr>
-      <w:footerReference w:type="default" r:id="rId16"/>
+      <w:footerReference w:type="default" r:id="rId11"/>
       <w:pgSz w:w="11906" w:h="16838"/>
       <w:pgMar w:top="1134" w:right="850" w:bottom="1134" w:left="1701" w:header="708" w:footer="708" w:gutter="0"/>
       <w:cols w:space="708"/>
@@ -9686,7 +9022,6 @@
     <w:lsdException w:name="HTML Sample" w:semiHidden="1" w:unhideWhenUsed="1"/>
     <w:lsdException w:name="HTML Typewriter" w:semiHidden="1" w:unhideWhenUsed="1"/>
     <w:lsdException w:name="HTML Variable" w:semiHidden="1" w:unhideWhenUsed="1"/>
-    <w:lsdException w:name="Normal Table" w:semiHidden="1" w:unhideWhenUsed="1"/>
     <w:lsdException w:name="annotation subject" w:semiHidden="1" w:unhideWhenUsed="1"/>
     <w:lsdException w:name="No List" w:semiHidden="1" w:unhideWhenUsed="1"/>
     <w:lsdException w:name="Outline List 1" w:semiHidden="1" w:unhideWhenUsed="1"/>
@@ -9730,10 +9065,8 @@
     <w:lsdException w:name="Table Elegant" w:semiHidden="1" w:unhideWhenUsed="1"/>
     <w:lsdException w:name="Table Professional" w:semiHidden="1" w:unhideWhenUsed="1"/>
     <w:lsdException w:name="Table Subtle 1" w:semiHidden="1" w:unhideWhenUsed="1"/>
-    <w:lsdException w:name="Table Subtle 2" w:semiHidden="1" w:unhideWhenUsed="1"/>
     <w:lsdException w:name="Table Web 1" w:semiHidden="1" w:unhideWhenUsed="1"/>
     <w:lsdException w:name="Table Web 2" w:semiHidden="1" w:unhideWhenUsed="1"/>
-    <w:lsdException w:name="Table Web 3" w:semiHidden="1" w:unhideWhenUsed="1"/>
     <w:lsdException w:name="Balloon Text" w:semiHidden="1" w:unhideWhenUsed="1"/>
     <w:lsdException w:name="Table Grid" w:uiPriority="39"/>
     <w:lsdException w:name="Table Theme" w:semiHidden="1" w:unhideWhenUsed="1"/>
@@ -10958,7 +10291,7 @@
 </file>
 
 <file path=customXml/itemProps1.xml><?xml version="1.0" encoding="utf-8"?>
-<ds:datastoreItem xmlns:ds="http://schemas.openxmlformats.org/officeDocument/2006/customXml" ds:itemID="{F78F7CFB-295D-47FC-A37E-0FCA22C9EC29}">
+<ds:datastoreItem xmlns:ds="http://schemas.openxmlformats.org/officeDocument/2006/customXml" ds:itemID="{9B2C8AA1-945E-4198-9D94-34E1024B6F95}">
   <ds:schemaRefs>
     <ds:schemaRef ds:uri="http://schemas.openxmlformats.org/officeDocument/2006/bibliography"/>
   </ds:schemaRefs>

</xml_diff>